<commit_message>
add more on commit messages
</commit_message>
<xml_diff>
--- a/outline_ideas.docx
+++ b/outline_ideas.docx
@@ -174,6 +174,201 @@
       <w:r>
         <w:t>Essential Git Commands/Vocabulary</w:t>
       </w:r>
+    </w:p>
+    <w:p>
+      <w:pPr>
+        <w:pStyle w:val="ListParagraph"/>
+        <w:numPr>
+          <w:ilvl w:val="1"/>
+          <w:numId w:val="1"/>
+        </w:numPr>
+      </w:pPr>
+      <w:r>
+        <w:t>Repository</w:t>
+      </w:r>
+    </w:p>
+    <w:p>
+      <w:pPr>
+        <w:pStyle w:val="ListParagraph"/>
+        <w:numPr>
+          <w:ilvl w:val="2"/>
+          <w:numId w:val="1"/>
+        </w:numPr>
+      </w:pPr>
+      <w:r>
+        <w:t xml:space="preserve">A place locally or on GitHub to store your files. </w:t>
+      </w:r>
+    </w:p>
+    <w:p>
+      <w:pPr>
+        <w:pStyle w:val="ListParagraph"/>
+        <w:numPr>
+          <w:ilvl w:val="1"/>
+          <w:numId w:val="1"/>
+        </w:numPr>
+      </w:pPr>
+      <w:r>
+        <w:t>Commit</w:t>
+      </w:r>
+      <w:r>
+        <w:t xml:space="preserve"> – commit messages</w:t>
+      </w:r>
+    </w:p>
+    <w:p>
+      <w:pPr>
+        <w:pStyle w:val="ListParagraph"/>
+        <w:numPr>
+          <w:ilvl w:val="2"/>
+          <w:numId w:val="1"/>
+        </w:numPr>
+      </w:pPr>
+      <w:r>
+        <w:t>Explain ‘what’ and ‘why’, not ‘how’</w:t>
+      </w:r>
+    </w:p>
+    <w:p>
+      <w:pPr>
+        <w:pStyle w:val="ListParagraph"/>
+        <w:numPr>
+          <w:ilvl w:val="2"/>
+          <w:numId w:val="1"/>
+        </w:numPr>
+      </w:pPr>
+      <w:r>
+        <w:t>Commit frequently to easily identify where something went wrong</w:t>
+      </w:r>
+    </w:p>
+    <w:p>
+      <w:pPr>
+        <w:pStyle w:val="ListParagraph"/>
+        <w:numPr>
+          <w:ilvl w:val="2"/>
+          <w:numId w:val="1"/>
+        </w:numPr>
+        <w:rPr>
+          <w:rStyle w:val="Hyperlink"/>
+          <w:color w:val="auto"/>
+          <w:u w:val="none"/>
+        </w:rPr>
+      </w:pPr>
+      <w:hyperlink r:id="rId6" w:history="1">
+        <w:r>
+          <w:rPr>
+            <w:rStyle w:val="Hyperlink"/>
+          </w:rPr>
+          <w:t>https://chris.beams.io/posts/git-commit/</w:t>
+        </w:r>
+      </w:hyperlink>
+    </w:p>
+    <w:p>
+      <w:pPr>
+        <w:pStyle w:val="ListParagraph"/>
+        <w:numPr>
+          <w:ilvl w:val="1"/>
+          <w:numId w:val="1"/>
+        </w:numPr>
+      </w:pPr>
+      <w:proofErr w:type="spellStart"/>
+      <w:proofErr w:type="gramStart"/>
+      <w:r>
+        <w:t>git</w:t>
+      </w:r>
+      <w:proofErr w:type="spellEnd"/>
+      <w:proofErr w:type="gramEnd"/>
+      <w:r>
+        <w:t xml:space="preserve"> status – your new best friend!</w:t>
+      </w:r>
+    </w:p>
+    <w:p>
+      <w:pPr>
+        <w:pStyle w:val="ListParagraph"/>
+        <w:numPr>
+          <w:ilvl w:val="2"/>
+          <w:numId w:val="1"/>
+        </w:numPr>
+      </w:pPr>
+      <w:r>
+        <w:t>Check that your folder is being tracked, which files have been modified, etc.</w:t>
+      </w:r>
+    </w:p>
+    <w:p>
+      <w:pPr>
+        <w:pStyle w:val="ListParagraph"/>
+        <w:numPr>
+          <w:ilvl w:val="1"/>
+          <w:numId w:val="1"/>
+        </w:numPr>
+      </w:pPr>
+      <w:proofErr w:type="spellStart"/>
+      <w:r>
+        <w:t>git</w:t>
+      </w:r>
+      <w:proofErr w:type="spellEnd"/>
+      <w:r>
+        <w:t xml:space="preserve"> p</w:t>
+      </w:r>
+      <w:r>
+        <w:t>ush</w:t>
+      </w:r>
+    </w:p>
+    <w:p>
+      <w:pPr>
+        <w:pStyle w:val="ListParagraph"/>
+        <w:numPr>
+          <w:ilvl w:val="1"/>
+          <w:numId w:val="1"/>
+        </w:numPr>
+      </w:pPr>
+      <w:proofErr w:type="spellStart"/>
+      <w:r>
+        <w:t>git</w:t>
+      </w:r>
+      <w:proofErr w:type="spellEnd"/>
+      <w:r>
+        <w:t xml:space="preserve">  p</w:t>
+      </w:r>
+      <w:r>
+        <w:t>ull</w:t>
+      </w:r>
+    </w:p>
+    <w:p>
+      <w:pPr>
+        <w:pStyle w:val="ListParagraph"/>
+        <w:numPr>
+          <w:ilvl w:val="1"/>
+          <w:numId w:val="1"/>
+        </w:numPr>
+      </w:pPr>
+      <w:proofErr w:type="spellStart"/>
+      <w:r>
+        <w:t>git</w:t>
+      </w:r>
+      <w:proofErr w:type="spellEnd"/>
+      <w:r>
+        <w:t xml:space="preserve">  </w:t>
+      </w:r>
+      <w:proofErr w:type="spellStart"/>
+      <w:r>
+        <w:t>init</w:t>
+      </w:r>
+      <w:proofErr w:type="spellEnd"/>
+    </w:p>
+    <w:p>
+      <w:pPr>
+        <w:pStyle w:val="ListParagraph"/>
+        <w:numPr>
+          <w:ilvl w:val="1"/>
+          <w:numId w:val="1"/>
+        </w:numPr>
+      </w:pPr>
+      <w:proofErr w:type="spellStart"/>
+      <w:r>
+        <w:t>git</w:t>
+      </w:r>
+      <w:proofErr w:type="spellEnd"/>
+      <w:r>
+        <w:t xml:space="preserve">  add</w:t>
+      </w:r>
       <w:bookmarkStart w:id="0" w:name="_GoBack"/>
       <w:bookmarkEnd w:id="0"/>
     </w:p>
@@ -185,68 +380,16 @@
           <w:numId w:val="1"/>
         </w:numPr>
       </w:pPr>
-      <w:r>
-        <w:t>Repository</w:t>
-      </w:r>
-    </w:p>
-    <w:p>
-      <w:pPr>
-        <w:pStyle w:val="ListParagraph"/>
-        <w:numPr>
-          <w:ilvl w:val="1"/>
-          <w:numId w:val="1"/>
-        </w:numPr>
-      </w:pPr>
-      <w:r>
-        <w:t>Commit</w:t>
-      </w:r>
-    </w:p>
-    <w:p>
-      <w:pPr>
-        <w:pStyle w:val="ListParagraph"/>
-        <w:numPr>
-          <w:ilvl w:val="1"/>
-          <w:numId w:val="1"/>
-        </w:numPr>
-      </w:pPr>
-      <w:r>
-        <w:t>Push</w:t>
-      </w:r>
-    </w:p>
-    <w:p>
-      <w:pPr>
-        <w:pStyle w:val="ListParagraph"/>
-        <w:numPr>
-          <w:ilvl w:val="1"/>
-          <w:numId w:val="1"/>
-        </w:numPr>
-      </w:pPr>
-      <w:r>
-        <w:t>Pull</w:t>
-      </w:r>
-    </w:p>
-    <w:p>
-      <w:pPr>
-        <w:pStyle w:val="ListParagraph"/>
-        <w:numPr>
-          <w:ilvl w:val="1"/>
-          <w:numId w:val="1"/>
-        </w:numPr>
-      </w:pPr>
-      <w:r>
-        <w:t>Conflict</w:t>
-      </w:r>
-    </w:p>
-    <w:p>
-      <w:pPr>
-        <w:pStyle w:val="ListParagraph"/>
-        <w:numPr>
-          <w:ilvl w:val="1"/>
-          <w:numId w:val="1"/>
-        </w:numPr>
-      </w:pPr>
-      <w:r>
-        <w:t>Clone</w:t>
+      <w:proofErr w:type="spellStart"/>
+      <w:r>
+        <w:t>git</w:t>
+      </w:r>
+      <w:proofErr w:type="spellEnd"/>
+      <w:r>
+        <w:t xml:space="preserve">  c</w:t>
+      </w:r>
+      <w:r>
+        <w:t>lone</w:t>
       </w:r>
     </w:p>
     <w:p>
@@ -271,6 +414,30 @@
       </w:pPr>
       <w:r>
         <w:t>Branch</w:t>
+      </w:r>
+    </w:p>
+    <w:p>
+      <w:pPr>
+        <w:pStyle w:val="ListParagraph"/>
+        <w:numPr>
+          <w:ilvl w:val="2"/>
+          <w:numId w:val="1"/>
+        </w:numPr>
+      </w:pPr>
+      <w:r>
+        <w:t>Master – always deployable</w:t>
+      </w:r>
+    </w:p>
+    <w:p>
+      <w:pPr>
+        <w:pStyle w:val="ListParagraph"/>
+        <w:numPr>
+          <w:ilvl w:val="2"/>
+          <w:numId w:val="1"/>
+        </w:numPr>
+      </w:pPr>
+      <w:r>
+        <w:t>Development – works in progress</w:t>
       </w:r>
     </w:p>
     <w:p>
@@ -356,7 +523,7 @@
                     <pic:cNvPicPr/>
                   </pic:nvPicPr>
                   <pic:blipFill>
-                    <a:blip r:embed="rId6">
+                    <a:blip r:embed="rId7">
                       <a:extLst>
                         <a:ext uri="{28A0092B-C50C-407E-A947-70E740481C1C}">
                           <a14:useLocalDpi xmlns:a14="http://schemas.microsoft.com/office/drawing/2010/main" val="0"/>
@@ -402,7 +569,7 @@
                     <pic:cNvPicPr/>
                   </pic:nvPicPr>
                   <pic:blipFill>
-                    <a:blip r:embed="rId7" cstate="print">
+                    <a:blip r:embed="rId8" cstate="print">
                       <a:extLst>
                         <a:ext uri="{28A0092B-C50C-407E-A947-70E740481C1C}">
                           <a14:useLocalDpi xmlns:a14="http://schemas.microsoft.com/office/drawing/2010/main" val="0"/>
@@ -467,7 +634,7 @@
         <w:ind w:left="1440" w:hanging="360"/>
       </w:pPr>
     </w:lvl>
-    <w:lvl w:ilvl="2" w:tplc="0409001B" w:tentative="1">
+    <w:lvl w:ilvl="2" w:tplc="0409001B">
       <w:start w:val="1"/>
       <w:numFmt w:val="lowerRoman"/>
       <w:lvlText w:val="%3."/>
@@ -969,6 +1136,29 @@
       <w:contextualSpacing/>
     </w:pPr>
   </w:style>
+  <w:style w:type="character" w:styleId="Hyperlink">
+    <w:name w:val="Hyperlink"/>
+    <w:basedOn w:val="DefaultParagraphFont"/>
+    <w:uiPriority w:val="99"/>
+    <w:unhideWhenUsed/>
+    <w:rsid w:val="004D1598"/>
+    <w:rPr>
+      <w:color w:val="0563C1" w:themeColor="hyperlink"/>
+      <w:u w:val="single"/>
+    </w:rPr>
+  </w:style>
+  <w:style w:type="character" w:styleId="FollowedHyperlink">
+    <w:name w:val="FollowedHyperlink"/>
+    <w:basedOn w:val="DefaultParagraphFont"/>
+    <w:uiPriority w:val="99"/>
+    <w:semiHidden/>
+    <w:unhideWhenUsed/>
+    <w:rsid w:val="004D1598"/>
+    <w:rPr>
+      <w:color w:val="954F72" w:themeColor="followedHyperlink"/>
+      <w:u w:val="single"/>
+    </w:rPr>
+  </w:style>
 </w:styles>
 </file>
 
@@ -1238,7 +1428,7 @@
 </file>
 
 <file path=customXml/itemProps1.xml><?xml version="1.0" encoding="utf-8"?>
-<ds:datastoreItem xmlns:ds="http://schemas.openxmlformats.org/officeDocument/2006/customXml" ds:itemID="{A7B64AA4-1871-4B49-9FA0-323F322401C3}">
+<ds:datastoreItem xmlns:ds="http://schemas.openxmlformats.org/officeDocument/2006/customXml" ds:itemID="{7060B29B-C5FD-4D84-9E89-A1E0E38A9393}">
   <ds:schemaRefs>
     <ds:schemaRef ds:uri="http://schemas.openxmlformats.org/officeDocument/2006/bibliography"/>
   </ds:schemaRefs>

</xml_diff>